<commit_message>
1-20 (update) and 21-26 (add)
</commit_message>
<xml_diff>
--- a/01 Prijava na sistem za popisivača.docx
+++ b/01 Prijava na sistem za popisivača.docx
@@ -1,10 +1,10 @@
 
 <file path=word/document.xml><?xml version="1.0" encoding="utf-8"?>
-<w:document xmlns:wpc="http://schemas.microsoft.com/office/word/2010/wordprocessingCanvas" xmlns:cx="http://schemas.microsoft.com/office/drawing/2014/chartex" xmlns:mc="http://schemas.openxmlformats.org/markup-compatibility/2006" xmlns:o="urn:schemas-microsoft-com:office:office" xmlns:r="http://schemas.openxmlformats.org/officeDocument/2006/relationships" xmlns:m="http://schemas.openxmlformats.org/officeDocument/2006/math" xmlns:v="urn:schemas-microsoft-com:vml" xmlns:wp14="http://schemas.microsoft.com/office/word/2010/wordprocessingDrawing" xmlns:wp="http://schemas.openxmlformats.org/drawingml/2006/wordprocessingDrawing" xmlns:w10="urn:schemas-microsoft-com:office:word" xmlns:w="http://schemas.openxmlformats.org/wordprocessingml/2006/main" xmlns:w14="http://schemas.microsoft.com/office/word/2010/wordml" xmlns:w15="http://schemas.microsoft.com/office/word/2012/wordml" xmlns:w16se="http://schemas.microsoft.com/office/word/2015/wordml/symex" xmlns:wpg="http://schemas.microsoft.com/office/word/2010/wordprocessingGroup" xmlns:wpi="http://schemas.microsoft.com/office/word/2010/wordprocessingInk" xmlns:wne="http://schemas.microsoft.com/office/word/2006/wordml" xmlns:wps="http://schemas.microsoft.com/office/word/2010/wordprocessingShape" mc:Ignorable="w14 w15 w16se wp14">
+<w:document xmlns:wpc="http://schemas.microsoft.com/office/word/2010/wordprocessingCanvas" xmlns:cx="http://schemas.microsoft.com/office/drawing/2014/chartex" xmlns:cx1="http://schemas.microsoft.com/office/drawing/2015/9/8/chartex" xmlns:cx2="http://schemas.microsoft.com/office/drawing/2015/10/21/chartex" xmlns:cx3="http://schemas.microsoft.com/office/drawing/2016/5/9/chartex" xmlns:cx4="http://schemas.microsoft.com/office/drawing/2016/5/10/chartex" xmlns:cx5="http://schemas.microsoft.com/office/drawing/2016/5/11/chartex" xmlns:cx6="http://schemas.microsoft.com/office/drawing/2016/5/12/chartex" xmlns:cx7="http://schemas.microsoft.com/office/drawing/2016/5/13/chartex" xmlns:cx8="http://schemas.microsoft.com/office/drawing/2016/5/14/chartex" xmlns:mc="http://schemas.openxmlformats.org/markup-compatibility/2006" xmlns:aink="http://schemas.microsoft.com/office/drawing/2016/ink" xmlns:am3d="http://schemas.microsoft.com/office/drawing/2017/model3d" xmlns:o="urn:schemas-microsoft-com:office:office" xmlns:r="http://schemas.openxmlformats.org/officeDocument/2006/relationships" xmlns:m="http://schemas.openxmlformats.org/officeDocument/2006/math" xmlns:v="urn:schemas-microsoft-com:vml" xmlns:wp14="http://schemas.microsoft.com/office/word/2010/wordprocessingDrawing" xmlns:wp="http://schemas.openxmlformats.org/drawingml/2006/wordprocessingDrawing" xmlns:w10="urn:schemas-microsoft-com:office:word" xmlns:w="http://schemas.openxmlformats.org/wordprocessingml/2006/main" xmlns:w14="http://schemas.microsoft.com/office/word/2010/wordml" xmlns:w15="http://schemas.microsoft.com/office/word/2012/wordml" xmlns:w16cid="http://schemas.microsoft.com/office/word/2016/wordml/cid" xmlns:w16se="http://schemas.microsoft.com/office/word/2015/wordml/symex" xmlns:wpg="http://schemas.microsoft.com/office/word/2010/wordprocessingGroup" xmlns:wpi="http://schemas.microsoft.com/office/word/2010/wordprocessingInk" xmlns:wne="http://schemas.microsoft.com/office/word/2006/wordml" xmlns:wps="http://schemas.microsoft.com/office/word/2010/wordprocessingShape" mc:Ignorable="w14 w15 w16se w16cid wp14">
   <w:body>
     <w:tbl>
       <w:tblPr>
-        <w:tblStyle w:val="TableGrid"/>
+        <w:tblStyle w:val="Koordinatnamreatabele"/>
         <w:tblW w:w="0" w:type="auto"/>
         <w:tblLook w:val="04A0" w:firstRow="1" w:lastRow="0" w:firstColumn="1" w:lastColumn="0" w:noHBand="0" w:noVBand="1"/>
       </w:tblPr>
@@ -25,9 +25,11 @@
             <w:vAlign w:val="center"/>
           </w:tcPr>
           <w:p>
+            <w:proofErr w:type="spellStart"/>
             <w:r>
               <w:t>Oznaka</w:t>
             </w:r>
+            <w:proofErr w:type="spellEnd"/>
           </w:p>
         </w:tc>
         <w:tc>
@@ -55,9 +57,11 @@
             <w:vAlign w:val="center"/>
           </w:tcPr>
           <w:p>
+            <w:proofErr w:type="spellStart"/>
             <w:r>
               <w:t>Naziv</w:t>
             </w:r>
+            <w:proofErr w:type="spellEnd"/>
           </w:p>
         </w:tc>
         <w:tc>
@@ -67,9 +71,35 @@
             <w:vAlign w:val="center"/>
           </w:tcPr>
           <w:p>
-            <w:r>
-              <w:t>Prijava na sistem za popisivača</w:t>
-            </w:r>
+            <w:proofErr w:type="spellStart"/>
+            <w:r>
+              <w:t>Prijava</w:t>
+            </w:r>
+            <w:proofErr w:type="spellEnd"/>
+            <w:r>
+              <w:t xml:space="preserve"> </w:t>
+            </w:r>
+            <w:proofErr w:type="spellStart"/>
+            <w:r>
+              <w:t>na</w:t>
+            </w:r>
+            <w:proofErr w:type="spellEnd"/>
+            <w:r>
+              <w:t xml:space="preserve"> </w:t>
+            </w:r>
+            <w:proofErr w:type="spellStart"/>
+            <w:r>
+              <w:t>sistem</w:t>
+            </w:r>
+            <w:proofErr w:type="spellEnd"/>
+            <w:r>
+              <w:t xml:space="preserve"> za </w:t>
+            </w:r>
+            <w:proofErr w:type="spellStart"/>
+            <w:r>
+              <w:t>popisivača</w:t>
+            </w:r>
+            <w:proofErr w:type="spellEnd"/>
           </w:p>
         </w:tc>
       </w:tr>
@@ -82,9 +112,19 @@
             <w:vAlign w:val="center"/>
           </w:tcPr>
           <w:p>
-            <w:r>
-              <w:t>Kratak opis</w:t>
-            </w:r>
+            <w:proofErr w:type="spellStart"/>
+            <w:r>
+              <w:t>Kratak</w:t>
+            </w:r>
+            <w:proofErr w:type="spellEnd"/>
+            <w:r>
+              <w:t xml:space="preserve"> </w:t>
+            </w:r>
+            <w:proofErr w:type="spellStart"/>
+            <w:r>
+              <w:t>opis</w:t>
+            </w:r>
+            <w:proofErr w:type="spellEnd"/>
           </w:p>
         </w:tc>
         <w:tc>
@@ -94,8 +134,133 @@
             <w:vAlign w:val="center"/>
           </w:tcPr>
           <w:p>
-            <w:r>
-              <w:t>Pristupanje popisivača aplikaciji za popisivače svojim korisničkim imenom i lozinkom, čime je omogućen pristup aplikaciji samo autorizovanim korisnicima.</w:t>
+            <w:proofErr w:type="spellStart"/>
+            <w:r>
+              <w:t>Pristupanje</w:t>
+            </w:r>
+            <w:proofErr w:type="spellEnd"/>
+            <w:r>
+              <w:t xml:space="preserve"> </w:t>
+            </w:r>
+            <w:proofErr w:type="spellStart"/>
+            <w:r>
+              <w:t>popisivača</w:t>
+            </w:r>
+            <w:proofErr w:type="spellEnd"/>
+            <w:r>
+              <w:t xml:space="preserve"> </w:t>
+            </w:r>
+            <w:proofErr w:type="spellStart"/>
+            <w:r>
+              <w:t>aplikaciji</w:t>
+            </w:r>
+            <w:proofErr w:type="spellEnd"/>
+            <w:r>
+              <w:t xml:space="preserve"> za </w:t>
+            </w:r>
+            <w:proofErr w:type="spellStart"/>
+            <w:r>
+              <w:t>popisivače</w:t>
+            </w:r>
+            <w:proofErr w:type="spellEnd"/>
+            <w:r>
+              <w:t xml:space="preserve"> </w:t>
+            </w:r>
+            <w:proofErr w:type="spellStart"/>
+            <w:r>
+              <w:t>svojim</w:t>
+            </w:r>
+            <w:proofErr w:type="spellEnd"/>
+            <w:r>
+              <w:t xml:space="preserve"> </w:t>
+            </w:r>
+            <w:proofErr w:type="spellStart"/>
+            <w:r>
+              <w:t>korisničkim</w:t>
+            </w:r>
+            <w:proofErr w:type="spellEnd"/>
+            <w:r>
+              <w:t xml:space="preserve"> </w:t>
+            </w:r>
+            <w:proofErr w:type="spellStart"/>
+            <w:r>
+              <w:t>imenom</w:t>
+            </w:r>
+            <w:proofErr w:type="spellEnd"/>
+            <w:r>
+              <w:t xml:space="preserve"> </w:t>
+            </w:r>
+            <w:proofErr w:type="spellStart"/>
+            <w:r>
+              <w:t>i</w:t>
+            </w:r>
+            <w:proofErr w:type="spellEnd"/>
+            <w:r>
+              <w:t xml:space="preserve"> </w:t>
+            </w:r>
+            <w:proofErr w:type="spellStart"/>
+            <w:r>
+              <w:t>lozinkom</w:t>
+            </w:r>
+            <w:proofErr w:type="spellEnd"/>
+            <w:r>
+              <w:t xml:space="preserve">, </w:t>
+            </w:r>
+            <w:proofErr w:type="spellStart"/>
+            <w:r>
+              <w:t>čime</w:t>
+            </w:r>
+            <w:proofErr w:type="spellEnd"/>
+            <w:r>
+              <w:t xml:space="preserve"> je </w:t>
+            </w:r>
+            <w:proofErr w:type="spellStart"/>
+            <w:r>
+              <w:t>omogućen</w:t>
+            </w:r>
+            <w:proofErr w:type="spellEnd"/>
+            <w:r>
+              <w:t xml:space="preserve"> </w:t>
+            </w:r>
+            <w:proofErr w:type="spellStart"/>
+            <w:r>
+              <w:t>pristup</w:t>
+            </w:r>
+            <w:proofErr w:type="spellEnd"/>
+            <w:r>
+              <w:t xml:space="preserve"> </w:t>
+            </w:r>
+            <w:proofErr w:type="spellStart"/>
+            <w:r>
+              <w:t>aplikaciji</w:t>
+            </w:r>
+            <w:proofErr w:type="spellEnd"/>
+            <w:r>
+              <w:t xml:space="preserve"> </w:t>
+            </w:r>
+            <w:proofErr w:type="spellStart"/>
+            <w:r>
+              <w:t>samo</w:t>
+            </w:r>
+            <w:proofErr w:type="spellEnd"/>
+            <w:r>
+              <w:t xml:space="preserve"> </w:t>
+            </w:r>
+            <w:proofErr w:type="spellStart"/>
+            <w:r>
+              <w:t>autorizovanim</w:t>
+            </w:r>
+            <w:proofErr w:type="spellEnd"/>
+            <w:r>
+              <w:t xml:space="preserve"> </w:t>
+            </w:r>
+            <w:proofErr w:type="spellStart"/>
+            <w:r>
+              <w:t>korisnicima</w:t>
+            </w:r>
+            <w:proofErr w:type="spellEnd"/>
+            <w:r>
+              <w:t>.</w:t>
             </w:r>
           </w:p>
         </w:tc>
@@ -109,9 +274,11 @@
             <w:vAlign w:val="center"/>
           </w:tcPr>
           <w:p>
+            <w:proofErr w:type="spellStart"/>
             <w:r>
               <w:t>Učesnici</w:t>
             </w:r>
+            <w:proofErr w:type="spellEnd"/>
           </w:p>
         </w:tc>
         <w:tc>
@@ -122,8 +289,21 @@
           </w:tcPr>
           <w:p>
             <w:r>
-              <w:t>a) Primarni učesnici</w:t>
-            </w:r>
+              <w:t xml:space="preserve">a) </w:t>
+            </w:r>
+            <w:proofErr w:type="spellStart"/>
+            <w:r>
+              <w:t>Primarni</w:t>
+            </w:r>
+            <w:proofErr w:type="spellEnd"/>
+            <w:r>
+              <w:t xml:space="preserve"> </w:t>
+            </w:r>
+            <w:proofErr w:type="spellStart"/>
+            <w:r>
+              <w:t>učesnici</w:t>
+            </w:r>
+            <w:proofErr w:type="spellEnd"/>
           </w:p>
         </w:tc>
         <w:tc>
@@ -133,9 +313,11 @@
             <w:vAlign w:val="center"/>
           </w:tcPr>
           <w:p>
+            <w:proofErr w:type="spellStart"/>
             <w:r>
               <w:t>Popisivač</w:t>
             </w:r>
+            <w:proofErr w:type="spellEnd"/>
           </w:p>
         </w:tc>
       </w:tr>
@@ -157,8 +339,21 @@
           </w:tcPr>
           <w:p>
             <w:r>
-              <w:t>b) Sekundarni učesnici</w:t>
-            </w:r>
+              <w:t xml:space="preserve">b) </w:t>
+            </w:r>
+            <w:proofErr w:type="spellStart"/>
+            <w:r>
+              <w:t>Sekundarni</w:t>
+            </w:r>
+            <w:proofErr w:type="spellEnd"/>
+            <w:r>
+              <w:t xml:space="preserve"> </w:t>
+            </w:r>
+            <w:proofErr w:type="spellStart"/>
+            <w:r>
+              <w:t>učesnici</w:t>
+            </w:r>
+            <w:proofErr w:type="spellEnd"/>
           </w:p>
         </w:tc>
         <w:tc>
@@ -168,8 +363,29 @@
             <w:vAlign w:val="center"/>
           </w:tcPr>
           <w:p>
-            <w:r>
-              <w:t>Aplikacija za popisivače, CMIS server, glavni server</w:t>
+            <w:proofErr w:type="spellStart"/>
+            <w:r>
+              <w:t>Aplikacija</w:t>
+            </w:r>
+            <w:proofErr w:type="spellEnd"/>
+            <w:r>
+              <w:t xml:space="preserve"> za </w:t>
+            </w:r>
+            <w:proofErr w:type="spellStart"/>
+            <w:r>
+              <w:t>popisivače</w:t>
+            </w:r>
+            <w:proofErr w:type="spellEnd"/>
+            <w:r>
+              <w:t xml:space="preserve">, CMIS server, </w:t>
+            </w:r>
+            <w:proofErr w:type="spellStart"/>
+            <w:r>
+              <w:t>glavni</w:t>
+            </w:r>
+            <w:proofErr w:type="spellEnd"/>
+            <w:r>
+              <w:t xml:space="preserve"> server</w:t>
             </w:r>
           </w:p>
         </w:tc>
@@ -183,9 +399,11 @@
             <w:vAlign w:val="center"/>
           </w:tcPr>
           <w:p>
+            <w:proofErr w:type="spellStart"/>
             <w:r>
               <w:t>Preduslovi</w:t>
             </w:r>
+            <w:proofErr w:type="spellEnd"/>
           </w:p>
         </w:tc>
         <w:tc>
@@ -196,7 +414,119 @@
           </w:tcPr>
           <w:p>
             <w:r>
-              <w:t>Na mašini na koju je instalirana klijentska aplikacija za popisivače postoji stabilna internet konekcija. Pokrenuti su CMIS i glavni server.</w:t>
+              <w:t xml:space="preserve">Na </w:t>
+            </w:r>
+            <w:proofErr w:type="spellStart"/>
+            <w:r>
+              <w:t>mašini</w:t>
+            </w:r>
+            <w:proofErr w:type="spellEnd"/>
+            <w:r>
+              <w:t xml:space="preserve"> </w:t>
+            </w:r>
+            <w:proofErr w:type="spellStart"/>
+            <w:r>
+              <w:t>na</w:t>
+            </w:r>
+            <w:proofErr w:type="spellEnd"/>
+            <w:r>
+              <w:t xml:space="preserve"> </w:t>
+            </w:r>
+            <w:proofErr w:type="spellStart"/>
+            <w:r>
+              <w:t>koju</w:t>
+            </w:r>
+            <w:proofErr w:type="spellEnd"/>
+            <w:r>
+              <w:t xml:space="preserve"> je </w:t>
+            </w:r>
+            <w:proofErr w:type="spellStart"/>
+            <w:r>
+              <w:t>instalirana</w:t>
+            </w:r>
+            <w:proofErr w:type="spellEnd"/>
+            <w:r>
+              <w:t xml:space="preserve"> </w:t>
+            </w:r>
+            <w:proofErr w:type="spellStart"/>
+            <w:r>
+              <w:t>klijentska</w:t>
+            </w:r>
+            <w:proofErr w:type="spellEnd"/>
+            <w:r>
+              <w:t xml:space="preserve"> </w:t>
+            </w:r>
+            <w:proofErr w:type="spellStart"/>
+            <w:r>
+              <w:t>aplikacija</w:t>
+            </w:r>
+            <w:proofErr w:type="spellEnd"/>
+            <w:r>
+              <w:t xml:space="preserve"> za </w:t>
+            </w:r>
+            <w:proofErr w:type="spellStart"/>
+            <w:r>
+              <w:t>popisivače</w:t>
+            </w:r>
+            <w:proofErr w:type="spellEnd"/>
+            <w:r>
+              <w:t xml:space="preserve"> </w:t>
+            </w:r>
+            <w:proofErr w:type="spellStart"/>
+            <w:r>
+              <w:t>postoji</w:t>
+            </w:r>
+            <w:proofErr w:type="spellEnd"/>
+            <w:r>
+              <w:t xml:space="preserve"> </w:t>
+            </w:r>
+            <w:proofErr w:type="spellStart"/>
+            <w:r>
+              <w:t>stabilna</w:t>
+            </w:r>
+            <w:proofErr w:type="spellEnd"/>
+            <w:r>
+              <w:t xml:space="preserve"> internet </w:t>
+            </w:r>
+            <w:proofErr w:type="spellStart"/>
+            <w:r>
+              <w:t>konekcija</w:t>
+            </w:r>
+            <w:proofErr w:type="spellEnd"/>
+            <w:r>
+              <w:t xml:space="preserve">. </w:t>
+            </w:r>
+            <w:proofErr w:type="spellStart"/>
+            <w:r>
+              <w:t>Pokrenuti</w:t>
+            </w:r>
+            <w:proofErr w:type="spellEnd"/>
+            <w:r>
+              <w:t xml:space="preserve"> </w:t>
+            </w:r>
+            <w:proofErr w:type="spellStart"/>
+            <w:r>
+              <w:t>su</w:t>
+            </w:r>
+            <w:proofErr w:type="spellEnd"/>
+            <w:r>
+              <w:t xml:space="preserve"> CMIS </w:t>
+            </w:r>
+            <w:proofErr w:type="spellStart"/>
+            <w:r>
+              <w:t>i</w:t>
+            </w:r>
+            <w:proofErr w:type="spellEnd"/>
+            <w:r>
+              <w:t xml:space="preserve"> </w:t>
+            </w:r>
+            <w:proofErr w:type="spellStart"/>
+            <w:r>
+              <w:t>glavni</w:t>
+            </w:r>
+            <w:proofErr w:type="spellEnd"/>
+            <w:r>
+              <w:t xml:space="preserve"> server.</w:t>
             </w:r>
           </w:p>
         </w:tc>
@@ -210,9 +540,27 @@
             <w:vAlign w:val="center"/>
           </w:tcPr>
           <w:p>
-            <w:r>
-              <w:t>Osnovni tok akcija</w:t>
-            </w:r>
+            <w:proofErr w:type="spellStart"/>
+            <w:r>
+              <w:t>Osnovni</w:t>
+            </w:r>
+            <w:proofErr w:type="spellEnd"/>
+            <w:r>
+              <w:t xml:space="preserve"> </w:t>
+            </w:r>
+            <w:proofErr w:type="spellStart"/>
+            <w:r>
+              <w:t>tok</w:t>
+            </w:r>
+            <w:proofErr w:type="spellEnd"/>
+            <w:r>
+              <w:t xml:space="preserve"> </w:t>
+            </w:r>
+            <w:proofErr w:type="spellStart"/>
+            <w:r>
+              <w:t>akcija</w:t>
+            </w:r>
+            <w:proofErr w:type="spellEnd"/>
           </w:p>
         </w:tc>
         <w:tc>
@@ -223,37 +571,230 @@
           </w:tcPr>
           <w:p>
             <w:r>
-              <w:t>1. Popisivač pokreće aplikaciju</w:t>
-            </w:r>
-          </w:p>
-          <w:p>
-            <w:r>
-              <w:t>2. Aplikacija prikazuje formu za prijavu</w:t>
-            </w:r>
-          </w:p>
-          <w:p>
-            <w:r>
-              <w:t>3. Popisivač unosi svoje podatke</w:t>
-            </w:r>
-          </w:p>
-          <w:p>
-            <w:r>
-              <w:t xml:space="preserve">4. CMIS server verifikuje podatke </w:t>
-            </w:r>
-          </w:p>
-          <w:p>
-            <w:r>
-              <w:t>5. Aplikacija šalje glavnom serveru sačuvane popisnice</w:t>
-            </w:r>
-          </w:p>
-          <w:p>
-            <w:r>
-              <w:t>6. Glavni server ažurira bazu podataka</w:t>
-            </w:r>
-          </w:p>
-          <w:p>
-            <w:r>
-              <w:t>7. Aplikacija prikazuje formu za rad</w:t>
+              <w:t xml:space="preserve">1. </w:t>
+            </w:r>
+            <w:proofErr w:type="spellStart"/>
+            <w:r>
+              <w:t>Popisivač</w:t>
+            </w:r>
+            <w:proofErr w:type="spellEnd"/>
+            <w:r>
+              <w:t xml:space="preserve"> </w:t>
+            </w:r>
+            <w:proofErr w:type="spellStart"/>
+            <w:r>
+              <w:t>pokreće</w:t>
+            </w:r>
+            <w:proofErr w:type="spellEnd"/>
+            <w:r>
+              <w:t xml:space="preserve"> </w:t>
+            </w:r>
+            <w:proofErr w:type="spellStart"/>
+            <w:r>
+              <w:t>aplikaciju</w:t>
+            </w:r>
+            <w:proofErr w:type="spellEnd"/>
+          </w:p>
+          <w:p>
+            <w:r>
+              <w:t xml:space="preserve">2. </w:t>
+            </w:r>
+            <w:proofErr w:type="spellStart"/>
+            <w:r>
+              <w:t>Aplikacija</w:t>
+            </w:r>
+            <w:proofErr w:type="spellEnd"/>
+            <w:r>
+              <w:t xml:space="preserve"> </w:t>
+            </w:r>
+            <w:proofErr w:type="spellStart"/>
+            <w:r>
+              <w:t>prikazuje</w:t>
+            </w:r>
+            <w:proofErr w:type="spellEnd"/>
+            <w:r>
+              <w:t xml:space="preserve"> </w:t>
+            </w:r>
+            <w:proofErr w:type="spellStart"/>
+            <w:r>
+              <w:t>formu</w:t>
+            </w:r>
+            <w:proofErr w:type="spellEnd"/>
+            <w:r>
+              <w:t xml:space="preserve"> za </w:t>
+            </w:r>
+            <w:proofErr w:type="spellStart"/>
+            <w:r>
+              <w:t>prijavu</w:t>
+            </w:r>
+            <w:proofErr w:type="spellEnd"/>
+          </w:p>
+          <w:p>
+            <w:r>
+              <w:t xml:space="preserve">3. </w:t>
+            </w:r>
+            <w:proofErr w:type="spellStart"/>
+            <w:r>
+              <w:t>Popisivač</w:t>
+            </w:r>
+            <w:proofErr w:type="spellEnd"/>
+            <w:r>
+              <w:t xml:space="preserve"> </w:t>
+            </w:r>
+            <w:proofErr w:type="spellStart"/>
+            <w:r>
+              <w:t>unosi</w:t>
+            </w:r>
+            <w:proofErr w:type="spellEnd"/>
+            <w:r>
+              <w:t xml:space="preserve"> </w:t>
+            </w:r>
+            <w:proofErr w:type="spellStart"/>
+            <w:r>
+              <w:t>svoje</w:t>
+            </w:r>
+            <w:proofErr w:type="spellEnd"/>
+            <w:r>
+              <w:t xml:space="preserve"> </w:t>
+            </w:r>
+            <w:proofErr w:type="spellStart"/>
+            <w:r>
+              <w:t>podatke</w:t>
+            </w:r>
+            <w:proofErr w:type="spellEnd"/>
+          </w:p>
+          <w:p>
+            <w:r>
+              <w:t xml:space="preserve">4. CMIS server </w:t>
+            </w:r>
+            <w:proofErr w:type="spellStart"/>
+            <w:r>
+              <w:t>verifikuje</w:t>
+            </w:r>
+            <w:proofErr w:type="spellEnd"/>
+            <w:r>
+              <w:t xml:space="preserve"> </w:t>
+            </w:r>
+            <w:proofErr w:type="spellStart"/>
+            <w:r>
+              <w:t>podatke</w:t>
+            </w:r>
+            <w:proofErr w:type="spellEnd"/>
+            <w:r>
+              <w:t xml:space="preserve"> </w:t>
+            </w:r>
+          </w:p>
+          <w:p>
+            <w:r>
+              <w:t xml:space="preserve">5. </w:t>
+            </w:r>
+            <w:proofErr w:type="spellStart"/>
+            <w:r>
+              <w:t>Aplikacija</w:t>
+            </w:r>
+            <w:proofErr w:type="spellEnd"/>
+            <w:r>
+              <w:t xml:space="preserve"> </w:t>
+            </w:r>
+            <w:proofErr w:type="spellStart"/>
+            <w:r>
+              <w:t>šalje</w:t>
+            </w:r>
+            <w:proofErr w:type="spellEnd"/>
+            <w:r>
+              <w:t xml:space="preserve"> </w:t>
+            </w:r>
+            <w:proofErr w:type="spellStart"/>
+            <w:r>
+              <w:t>glavnom</w:t>
+            </w:r>
+            <w:proofErr w:type="spellEnd"/>
+            <w:r>
+              <w:t xml:space="preserve"> </w:t>
+            </w:r>
+            <w:proofErr w:type="spellStart"/>
+            <w:r>
+              <w:t>serveru</w:t>
+            </w:r>
+            <w:proofErr w:type="spellEnd"/>
+            <w:r>
+              <w:t xml:space="preserve"> </w:t>
+            </w:r>
+            <w:proofErr w:type="spellStart"/>
+            <w:r>
+              <w:t>sačuvane</w:t>
+            </w:r>
+            <w:proofErr w:type="spellEnd"/>
+            <w:r>
+              <w:t xml:space="preserve"> </w:t>
+            </w:r>
+            <w:proofErr w:type="spellStart"/>
+            <w:r>
+              <w:t>popisnice</w:t>
+            </w:r>
+            <w:proofErr w:type="spellEnd"/>
+          </w:p>
+          <w:p>
+            <w:r>
+              <w:t xml:space="preserve">6. </w:t>
+            </w:r>
+            <w:proofErr w:type="spellStart"/>
+            <w:r>
+              <w:t>Glavni</w:t>
+            </w:r>
+            <w:proofErr w:type="spellEnd"/>
+            <w:r>
+              <w:t xml:space="preserve"> server </w:t>
+            </w:r>
+            <w:proofErr w:type="spellStart"/>
+            <w:r>
+              <w:t>ažurira</w:t>
+            </w:r>
+            <w:proofErr w:type="spellEnd"/>
+            <w:r>
+              <w:t xml:space="preserve"> </w:t>
+            </w:r>
+            <w:proofErr w:type="spellStart"/>
+            <w:r>
+              <w:t>bazu</w:t>
+            </w:r>
+            <w:proofErr w:type="spellEnd"/>
+            <w:r>
+              <w:t xml:space="preserve"> </w:t>
+            </w:r>
+            <w:proofErr w:type="spellStart"/>
+            <w:r>
+              <w:t>podataka</w:t>
+            </w:r>
+            <w:proofErr w:type="spellEnd"/>
+          </w:p>
+          <w:p>
+            <w:r>
+              <w:t xml:space="preserve">7. </w:t>
+            </w:r>
+            <w:proofErr w:type="spellStart"/>
+            <w:r>
+              <w:t>Aplikacija</w:t>
+            </w:r>
+            <w:proofErr w:type="spellEnd"/>
+            <w:r>
+              <w:t xml:space="preserve"> </w:t>
+            </w:r>
+            <w:proofErr w:type="spellStart"/>
+            <w:r>
+              <w:t>prikazuje</w:t>
+            </w:r>
+            <w:proofErr w:type="spellEnd"/>
+            <w:r>
+              <w:t xml:space="preserve"> </w:t>
+            </w:r>
+            <w:proofErr w:type="spellStart"/>
+            <w:r>
+              <w:t>formu</w:t>
+            </w:r>
+            <w:proofErr w:type="spellEnd"/>
+            <w:r>
+              <w:t xml:space="preserve"> za rad</w:t>
             </w:r>
           </w:p>
         </w:tc>
@@ -267,9 +808,27 @@
             <w:vAlign w:val="center"/>
           </w:tcPr>
           <w:p>
-            <w:r>
-              <w:t>Postuslovi za osnovni tok</w:t>
-            </w:r>
+            <w:proofErr w:type="spellStart"/>
+            <w:r>
+              <w:t>Postuslovi</w:t>
+            </w:r>
+            <w:proofErr w:type="spellEnd"/>
+            <w:r>
+              <w:t xml:space="preserve"> za </w:t>
+            </w:r>
+            <w:proofErr w:type="spellStart"/>
+            <w:r>
+              <w:t>osnovni</w:t>
+            </w:r>
+            <w:proofErr w:type="spellEnd"/>
+            <w:r>
+              <w:t xml:space="preserve"> </w:t>
+            </w:r>
+            <w:proofErr w:type="spellStart"/>
+            <w:r>
+              <w:t>tok</w:t>
+            </w:r>
+            <w:proofErr w:type="spellEnd"/>
           </w:p>
         </w:tc>
         <w:tc>
@@ -279,13 +838,133 @@
             <w:vAlign w:val="center"/>
           </w:tcPr>
           <w:p>
-            <w:r>
-              <w:t>Popisivač je uspješno prijavljen na sistem. Sve popisnice tog popisivača su poslate na server sa bazom podataka.</w:t>
+            <w:proofErr w:type="spellStart"/>
+            <w:r>
+              <w:t>Popisivač</w:t>
+            </w:r>
+            <w:proofErr w:type="spellEnd"/>
+            <w:r>
+              <w:t xml:space="preserve"> je </w:t>
+            </w:r>
+            <w:proofErr w:type="spellStart"/>
+            <w:r>
+              <w:t>uspješno</w:t>
+            </w:r>
+            <w:proofErr w:type="spellEnd"/>
+            <w:r>
+              <w:t xml:space="preserve"> </w:t>
+            </w:r>
+            <w:proofErr w:type="spellStart"/>
+            <w:r>
+              <w:t>prijavljen</w:t>
+            </w:r>
+            <w:proofErr w:type="spellEnd"/>
+            <w:r>
+              <w:t xml:space="preserve"> </w:t>
+            </w:r>
+            <w:proofErr w:type="spellStart"/>
+            <w:r>
+              <w:t>na</w:t>
+            </w:r>
+            <w:proofErr w:type="spellEnd"/>
+            <w:r>
+              <w:t xml:space="preserve"> </w:t>
+            </w:r>
+            <w:proofErr w:type="spellStart"/>
+            <w:r>
+              <w:t>sistem</w:t>
+            </w:r>
+            <w:proofErr w:type="spellEnd"/>
+            <w:r>
+              <w:t xml:space="preserve">. </w:t>
+            </w:r>
+            <w:proofErr w:type="spellStart"/>
+            <w:r>
+              <w:t>Sve</w:t>
+            </w:r>
+            <w:proofErr w:type="spellEnd"/>
+            <w:r>
+              <w:t xml:space="preserve"> </w:t>
+            </w:r>
+            <w:proofErr w:type="spellStart"/>
+            <w:r>
+              <w:t>popisnice</w:t>
+            </w:r>
+            <w:proofErr w:type="spellEnd"/>
+            <w:r>
+              <w:t xml:space="preserve"> </w:t>
+            </w:r>
+            <w:proofErr w:type="spellStart"/>
+            <w:r>
+              <w:t>tog</w:t>
+            </w:r>
+            <w:proofErr w:type="spellEnd"/>
+            <w:r>
+              <w:t xml:space="preserve"> </w:t>
+            </w:r>
+            <w:proofErr w:type="spellStart"/>
+            <w:r>
+              <w:t>popisivača</w:t>
+            </w:r>
+            <w:proofErr w:type="spellEnd"/>
+            <w:r>
+              <w:t xml:space="preserve"> </w:t>
+            </w:r>
+            <w:proofErr w:type="spellStart"/>
+            <w:r>
+              <w:t>su</w:t>
+            </w:r>
+            <w:proofErr w:type="spellEnd"/>
+            <w:r>
+              <w:t xml:space="preserve"> </w:t>
+            </w:r>
+            <w:proofErr w:type="spellStart"/>
+            <w:r>
+              <w:t>poslate</w:t>
+            </w:r>
+            <w:proofErr w:type="spellEnd"/>
+            <w:r>
+              <w:t xml:space="preserve"> </w:t>
+            </w:r>
+            <w:proofErr w:type="spellStart"/>
+            <w:r>
+              <w:t>na</w:t>
+            </w:r>
+            <w:proofErr w:type="spellEnd"/>
+            <w:r>
+              <w:t xml:space="preserve"> server </w:t>
+            </w:r>
+            <w:proofErr w:type="spellStart"/>
+            <w:r>
+              <w:t>sa</w:t>
+            </w:r>
+            <w:proofErr w:type="spellEnd"/>
+            <w:r>
+              <w:t xml:space="preserve"> </w:t>
+            </w:r>
+            <w:proofErr w:type="spellStart"/>
+            <w:r>
+              <w:t>bazom</w:t>
+            </w:r>
+            <w:proofErr w:type="spellEnd"/>
+            <w:r>
+              <w:t xml:space="preserve"> </w:t>
+            </w:r>
+            <w:proofErr w:type="spellStart"/>
+            <w:r>
+              <w:t>podataka</w:t>
+            </w:r>
+            <w:proofErr w:type="spellEnd"/>
+            <w:r>
+              <w:t>.</w:t>
             </w:r>
           </w:p>
         </w:tc>
       </w:tr>
       <w:tr>
+        <w:trPr>
+          <w:trHeight w:val="323"/>
+        </w:trPr>
         <w:tc>
           <w:tcPr>
             <w:tcW w:w="3510" w:type="dxa"/>
@@ -294,9 +973,19 @@
             <w:vAlign w:val="center"/>
           </w:tcPr>
           <w:p>
-            <w:r>
-              <w:t>Alternativni tokovi</w:t>
-            </w:r>
+            <w:proofErr w:type="spellStart"/>
+            <w:r>
+              <w:t>Alternativni</w:t>
+            </w:r>
+            <w:proofErr w:type="spellEnd"/>
+            <w:r>
+              <w:t xml:space="preserve"> </w:t>
+            </w:r>
+            <w:proofErr w:type="spellStart"/>
+            <w:r>
+              <w:t>tokovi</w:t>
+            </w:r>
+            <w:proofErr w:type="spellEnd"/>
           </w:p>
         </w:tc>
         <w:tc>
@@ -307,43 +996,234 @@
           </w:tcPr>
           <w:p>
             <w:r>
-              <w:t>4.CMIS server utvrđuje da uneseni podaci nisu validni.</w:t>
-            </w:r>
-          </w:p>
-          <w:p>
-            <w:r>
-              <w:t xml:space="preserve">     </w:t>
-            </w:r>
-            <w:r>
-              <w:t>U slučaju ovakvog ishoda 4. koraka, apli</w:t>
-            </w:r>
-            <w:r>
-              <w:t xml:space="preserve">kacija prikazuje </w:t>
-            </w:r>
-          </w:p>
-          <w:p>
-            <w:r>
-              <w:t xml:space="preserve">     informaciju o </w:t>
-            </w:r>
-            <w:r>
-              <w:t xml:space="preserve">nevalidnosti podataka i očekuje da popisivač </w:t>
-            </w:r>
-          </w:p>
-          <w:p>
-            <w:r>
-              <w:t xml:space="preserve">     </w:t>
-            </w:r>
-            <w:r>
-              <w:t>ponovo unese podatke.</w:t>
+              <w:t>4.</w:t>
+            </w:r>
+            <w:r>
+              <w:t xml:space="preserve"> </w:t>
+            </w:r>
+            <w:bookmarkStart w:id="0" w:name="_GoBack"/>
+            <w:bookmarkEnd w:id="0"/>
+            <w:r>
+              <w:t xml:space="preserve">CMIS server </w:t>
+            </w:r>
+            <w:proofErr w:type="spellStart"/>
+            <w:r>
+              <w:t>utvrđuje</w:t>
+            </w:r>
+            <w:proofErr w:type="spellEnd"/>
+            <w:r>
+              <w:t xml:space="preserve"> da </w:t>
+            </w:r>
+            <w:proofErr w:type="spellStart"/>
+            <w:r>
+              <w:t>uneseni</w:t>
+            </w:r>
+            <w:proofErr w:type="spellEnd"/>
+            <w:r>
+              <w:t xml:space="preserve"> </w:t>
+            </w:r>
+            <w:proofErr w:type="spellStart"/>
+            <w:r>
+              <w:t>podaci</w:t>
+            </w:r>
+            <w:proofErr w:type="spellEnd"/>
+            <w:r>
+              <w:t xml:space="preserve"> </w:t>
+            </w:r>
+            <w:proofErr w:type="spellStart"/>
+            <w:r>
+              <w:t>nisu</w:t>
+            </w:r>
+            <w:proofErr w:type="spellEnd"/>
+            <w:r>
+              <w:t xml:space="preserve"> </w:t>
+            </w:r>
+            <w:proofErr w:type="spellStart"/>
+            <w:r>
+              <w:t>validni</w:t>
+            </w:r>
+            <w:proofErr w:type="spellEnd"/>
+            <w:r>
+              <w:t>.</w:t>
+            </w:r>
+          </w:p>
+          <w:p/>
+        </w:tc>
+      </w:tr>
+      <w:tr>
+        <w:trPr>
+          <w:trHeight w:val="509"/>
+        </w:trPr>
+        <w:tc>
+          <w:tcPr>
+            <w:tcW w:w="3510" w:type="dxa"/>
+            <w:gridSpan w:val="2"/>
+            <w:shd w:val="clear" w:color="auto" w:fill="DEEAF6" w:themeFill="accent1" w:themeFillTint="33"/>
+            <w:vAlign w:val="center"/>
+          </w:tcPr>
+          <w:p>
+            <w:proofErr w:type="spellStart"/>
+            <w:r>
+              <w:t>Postuslovi</w:t>
+            </w:r>
+            <w:proofErr w:type="spellEnd"/>
+            <w:r>
+              <w:t xml:space="preserve"> za </w:t>
+            </w:r>
+            <w:proofErr w:type="spellStart"/>
+            <w:r>
+              <w:t>alternativni</w:t>
+            </w:r>
+            <w:proofErr w:type="spellEnd"/>
+            <w:r>
+              <w:t xml:space="preserve"> </w:t>
+            </w:r>
+            <w:proofErr w:type="spellStart"/>
+            <w:r>
+              <w:t>tok</w:t>
+            </w:r>
+            <w:proofErr w:type="spellEnd"/>
+          </w:p>
+        </w:tc>
+        <w:tc>
+          <w:tcPr>
+            <w:tcW w:w="6066" w:type="dxa"/>
+            <w:shd w:val="clear" w:color="auto" w:fill="DEEAF6" w:themeFill="accent1" w:themeFillTint="33"/>
+            <w:vAlign w:val="center"/>
+          </w:tcPr>
+          <w:p>
+            <w:r>
+              <w:t xml:space="preserve">U </w:t>
+            </w:r>
+            <w:proofErr w:type="spellStart"/>
+            <w:r>
+              <w:t>slučaju</w:t>
+            </w:r>
+            <w:proofErr w:type="spellEnd"/>
+            <w:r>
+              <w:t xml:space="preserve"> </w:t>
+            </w:r>
+            <w:proofErr w:type="spellStart"/>
+            <w:r>
+              <w:t>ovakvog</w:t>
+            </w:r>
+            <w:proofErr w:type="spellEnd"/>
+            <w:r>
+              <w:t xml:space="preserve"> </w:t>
+            </w:r>
+            <w:proofErr w:type="spellStart"/>
+            <w:r>
+              <w:t>ishoda</w:t>
+            </w:r>
+            <w:proofErr w:type="spellEnd"/>
+            <w:r>
+              <w:t xml:space="preserve"> 4. </w:t>
+            </w:r>
+            <w:proofErr w:type="spellStart"/>
+            <w:r>
+              <w:t>koraka</w:t>
+            </w:r>
+            <w:proofErr w:type="spellEnd"/>
+            <w:r>
+              <w:t xml:space="preserve">, </w:t>
+            </w:r>
+            <w:proofErr w:type="spellStart"/>
+            <w:r>
+              <w:t>aplikacija</w:t>
+            </w:r>
+            <w:proofErr w:type="spellEnd"/>
+            <w:r>
+              <w:t xml:space="preserve"> </w:t>
+            </w:r>
+            <w:proofErr w:type="spellStart"/>
+            <w:r>
+              <w:t>prikazuje</w:t>
+            </w:r>
+            <w:proofErr w:type="spellEnd"/>
+            <w:r>
+              <w:t xml:space="preserve"> </w:t>
+            </w:r>
+          </w:p>
+          <w:p>
+            <w:proofErr w:type="spellStart"/>
+            <w:r>
+              <w:t>informaciju</w:t>
+            </w:r>
+            <w:proofErr w:type="spellEnd"/>
+            <w:r>
+              <w:t xml:space="preserve"> o </w:t>
+            </w:r>
+            <w:proofErr w:type="spellStart"/>
+            <w:r>
+              <w:t>nevalidnosti</w:t>
+            </w:r>
+            <w:proofErr w:type="spellEnd"/>
+            <w:r>
+              <w:t xml:space="preserve"> </w:t>
+            </w:r>
+            <w:proofErr w:type="spellStart"/>
+            <w:r>
+              <w:t>podataka</w:t>
+            </w:r>
+            <w:proofErr w:type="spellEnd"/>
+            <w:r>
+              <w:t xml:space="preserve"> </w:t>
+            </w:r>
+            <w:proofErr w:type="spellStart"/>
+            <w:r>
+              <w:t>i</w:t>
+            </w:r>
+            <w:proofErr w:type="spellEnd"/>
+            <w:r>
+              <w:t xml:space="preserve"> </w:t>
+            </w:r>
+            <w:proofErr w:type="spellStart"/>
+            <w:r>
+              <w:t>očekuje</w:t>
+            </w:r>
+            <w:proofErr w:type="spellEnd"/>
+            <w:r>
+              <w:t xml:space="preserve"> da </w:t>
+            </w:r>
+            <w:proofErr w:type="spellStart"/>
+            <w:r>
+              <w:t>popisivač</w:t>
+            </w:r>
+            <w:proofErr w:type="spellEnd"/>
+            <w:r>
+              <w:t xml:space="preserve"> </w:t>
+            </w:r>
+          </w:p>
+          <w:p>
+            <w:proofErr w:type="spellStart"/>
+            <w:r>
+              <w:t>ponovo</w:t>
+            </w:r>
+            <w:proofErr w:type="spellEnd"/>
+            <w:r>
+              <w:t xml:space="preserve"> </w:t>
+            </w:r>
+            <w:proofErr w:type="spellStart"/>
+            <w:r>
+              <w:t>unese</w:t>
+            </w:r>
+            <w:proofErr w:type="spellEnd"/>
+            <w:r>
+              <w:t xml:space="preserve"> </w:t>
+            </w:r>
+            <w:proofErr w:type="spellStart"/>
+            <w:r>
+              <w:t>podatke</w:t>
+            </w:r>
+            <w:proofErr w:type="spellEnd"/>
+            <w:r>
+              <w:t>.</w:t>
             </w:r>
           </w:p>
         </w:tc>
       </w:tr>
     </w:tbl>
-    <w:p>
-      <w:bookmarkStart w:id="0" w:name="_GoBack"/>
-      <w:bookmarkEnd w:id="0"/>
-    </w:p>
+    <w:p/>
     <w:sectPr>
       <w:pgSz w:w="12240" w:h="15840"/>
       <w:pgMar w:top="1440" w:right="1440" w:bottom="1440" w:left="1440" w:header="708" w:footer="708" w:gutter="0"/>
@@ -355,7 +1235,7 @@
 </file>
 
 <file path=word/styles.xml><?xml version="1.0" encoding="utf-8"?>
-<w:styles xmlns:mc="http://schemas.openxmlformats.org/markup-compatibility/2006" xmlns:r="http://schemas.openxmlformats.org/officeDocument/2006/relationships" xmlns:w="http://schemas.openxmlformats.org/wordprocessingml/2006/main" xmlns:w14="http://schemas.microsoft.com/office/word/2010/wordml" xmlns:w15="http://schemas.microsoft.com/office/word/2012/wordml" xmlns:w16se="http://schemas.microsoft.com/office/word/2015/wordml/symex" mc:Ignorable="w14 w15 w16se">
+<w:styles xmlns:mc="http://schemas.openxmlformats.org/markup-compatibility/2006" xmlns:r="http://schemas.openxmlformats.org/officeDocument/2006/relationships" xmlns:w="http://schemas.openxmlformats.org/wordprocessingml/2006/main" xmlns:w14="http://schemas.microsoft.com/office/word/2010/wordml" xmlns:w15="http://schemas.microsoft.com/office/word/2012/wordml" xmlns:w16cid="http://schemas.microsoft.com/office/word/2016/wordml/cid" xmlns:w16se="http://schemas.microsoft.com/office/word/2015/wordml/symex" mc:Ignorable="w14 w15 w16se w16cid">
   <w:docDefaults>
     <w:rPrDefault>
       <w:rPr>
@@ -371,7 +1251,7 @@
       </w:pPr>
     </w:pPrDefault>
   </w:docDefaults>
-  <w:latentStyles w:defLockedState="0" w:defUIPriority="99" w:defSemiHidden="0" w:defUnhideWhenUsed="0" w:defQFormat="0" w:count="371">
+  <w:latentStyles w:defLockedState="0" w:defUIPriority="99" w:defSemiHidden="0" w:defUnhideWhenUsed="0" w:defQFormat="0" w:count="375">
     <w:lsdException w:name="Normal" w:uiPriority="0" w:qFormat="1"/>
     <w:lsdException w:name="heading 1" w:uiPriority="9" w:qFormat="1"/>
     <w:lsdException w:name="heading 2" w:semiHidden="1" w:uiPriority="9" w:unhideWhenUsed="1" w:qFormat="1"/>
@@ -477,7 +1357,6 @@
     <w:lsdException w:name="HTML Sample" w:semiHidden="1" w:unhideWhenUsed="1"/>
     <w:lsdException w:name="HTML Typewriter" w:semiHidden="1" w:unhideWhenUsed="1"/>
     <w:lsdException w:name="HTML Variable" w:semiHidden="1" w:unhideWhenUsed="1"/>
-    <w:lsdException w:name="Normal Table" w:semiHidden="1" w:unhideWhenUsed="1"/>
     <w:lsdException w:name="annotation subject" w:semiHidden="1" w:unhideWhenUsed="1"/>
     <w:lsdException w:name="No List" w:semiHidden="1" w:unhideWhenUsed="1"/>
     <w:lsdException w:name="Outline List 1" w:semiHidden="1" w:unhideWhenUsed="1"/>
@@ -521,10 +1400,8 @@
     <w:lsdException w:name="Table Elegant" w:semiHidden="1" w:unhideWhenUsed="1"/>
     <w:lsdException w:name="Table Professional" w:semiHidden="1" w:unhideWhenUsed="1"/>
     <w:lsdException w:name="Table Subtle 1" w:semiHidden="1" w:unhideWhenUsed="1"/>
-    <w:lsdException w:name="Table Subtle 2" w:semiHidden="1" w:unhideWhenUsed="1"/>
     <w:lsdException w:name="Table Web 1" w:semiHidden="1" w:unhideWhenUsed="1"/>
     <w:lsdException w:name="Table Web 2" w:semiHidden="1" w:unhideWhenUsed="1"/>
-    <w:lsdException w:name="Table Web 3" w:semiHidden="1" w:unhideWhenUsed="1"/>
     <w:lsdException w:name="Balloon Text" w:semiHidden="1" w:unhideWhenUsed="1"/>
     <w:lsdException w:name="Table Grid" w:uiPriority="39"/>
     <w:lsdException w:name="Table Theme" w:semiHidden="1" w:unhideWhenUsed="1"/>
@@ -743,19 +1620,23 @@
     <w:lsdException w:name="List Table 5 Dark Accent 6" w:uiPriority="50"/>
     <w:lsdException w:name="List Table 6 Colorful Accent 6" w:uiPriority="51"/>
     <w:lsdException w:name="List Table 7 Colorful Accent 6" w:uiPriority="52"/>
+    <w:lsdException w:name="Mention" w:semiHidden="1" w:unhideWhenUsed="1"/>
+    <w:lsdException w:name="Smart Hyperlink" w:semiHidden="1" w:unhideWhenUsed="1"/>
+    <w:lsdException w:name="Hashtag" w:semiHidden="1" w:unhideWhenUsed="1"/>
+    <w:lsdException w:name="Unresolved Mention" w:semiHidden="1" w:unhideWhenUsed="1"/>
   </w:latentStyles>
   <w:style w:type="paragraph" w:default="1" w:styleId="Normal">
     <w:name w:val="Normal"/>
     <w:qFormat/>
     <w:rsid w:val="00577CB0"/>
   </w:style>
-  <w:style w:type="character" w:default="1" w:styleId="DefaultParagraphFont">
+  <w:style w:type="character" w:default="1" w:styleId="Podrazumevanifontpasusa">
     <w:name w:val="Default Paragraph Font"/>
     <w:uiPriority w:val="1"/>
     <w:semiHidden/>
     <w:unhideWhenUsed/>
   </w:style>
-  <w:style w:type="table" w:default="1" w:styleId="TableNormal">
+  <w:style w:type="table" w:default="1" w:styleId="Normalnatabela">
     <w:name w:val="Normal Table"/>
     <w:uiPriority w:val="99"/>
     <w:semiHidden/>
@@ -770,15 +1651,15 @@
       </w:tblCellMar>
     </w:tblPr>
   </w:style>
-  <w:style w:type="numbering" w:default="1" w:styleId="NoList">
+  <w:style w:type="numbering" w:default="1" w:styleId="Bezliste">
     <w:name w:val="No List"/>
     <w:uiPriority w:val="99"/>
     <w:semiHidden/>
     <w:unhideWhenUsed/>
   </w:style>
-  <w:style w:type="table" w:styleId="TableGrid">
+  <w:style w:type="table" w:styleId="Koordinatnamreatabele">
     <w:name w:val="Table Grid"/>
-    <w:basedOn w:val="TableNormal"/>
+    <w:basedOn w:val="Normalnatabela"/>
     <w:uiPriority w:val="39"/>
     <w:rsid w:val="00CB3724"/>
     <w:pPr>

</xml_diff>